<commit_message>
Artist Detail Divider TabView
</commit_message>
<xml_diff>
--- a/Issues/My ReactNative Project.docx
+++ b/Issues/My ReactNative Project.docx
@@ -34,8 +34,17 @@
           <w:ilvl w:val="0"/>
           <w:numId w:val="1"/>
         </w:numPr>
-      </w:pPr>
-      <w:r>
+        <w:shd w:val="clear" w:color="auto" w:fill="538135" w:themeFill="accent6" w:themeFillShade="BF"/>
+        <w:rPr>
+          <w:b/>
+          <w:bCs/>
+        </w:rPr>
+      </w:pPr>
+      <w:r>
+        <w:rPr>
+          <w:b/>
+          <w:bCs/>
+        </w:rPr>
         <w:t>Artist Detail</w:t>
       </w:r>
     </w:p>
@@ -43,392 +52,491 @@
       <w:pPr>
         <w:pStyle w:val="ListParagraph"/>
         <w:numPr>
-          <w:ilvl w:val="0"/>
+          <w:ilvl w:val="1"/>
+          <w:numId w:val="1"/>
+        </w:numPr>
+      </w:pPr>
+      <w:r>
+        <w:t>News</w:t>
+      </w:r>
+    </w:p>
+    <w:p>
+      <w:pPr>
+        <w:pStyle w:val="ListParagraph"/>
+        <w:numPr>
+          <w:ilvl w:val="2"/>
+          <w:numId w:val="1"/>
+        </w:numPr>
+      </w:pPr>
+      <w:r>
+        <w:t>News Detail</w:t>
+      </w:r>
+    </w:p>
+    <w:p>
+      <w:pPr>
+        <w:pStyle w:val="ListParagraph"/>
+        <w:numPr>
+          <w:ilvl w:val="1"/>
+          <w:numId w:val="1"/>
+        </w:numPr>
+      </w:pPr>
+      <w:r>
+        <w:t>Events</w:t>
+      </w:r>
+    </w:p>
+    <w:p>
+      <w:pPr>
+        <w:pStyle w:val="ListParagraph"/>
+        <w:numPr>
+          <w:ilvl w:val="2"/>
+          <w:numId w:val="1"/>
+        </w:numPr>
+      </w:pPr>
+      <w:r>
+        <w:t>News Detail</w:t>
+      </w:r>
+    </w:p>
+    <w:p>
+      <w:pPr>
+        <w:pStyle w:val="ListParagraph"/>
+        <w:numPr>
+          <w:ilvl w:val="1"/>
+          <w:numId w:val="1"/>
+        </w:numPr>
+      </w:pPr>
+      <w:r>
+        <w:t>Music</w:t>
+      </w:r>
+    </w:p>
+    <w:p>
+      <w:pPr>
+        <w:pStyle w:val="ListParagraph"/>
+        <w:numPr>
+          <w:ilvl w:val="2"/>
+          <w:numId w:val="1"/>
+        </w:numPr>
+      </w:pPr>
+      <w:r>
+        <w:t>Albums</w:t>
+      </w:r>
+    </w:p>
+    <w:p>
+      <w:pPr>
+        <w:pStyle w:val="ListParagraph"/>
+        <w:numPr>
+          <w:ilvl w:val="3"/>
           <w:numId w:val="1"/>
         </w:numPr>
       </w:pPr>
       <w:r>
         <w:t>Album Detail</w:t>
       </w:r>
-    </w:p>
-    <w:p>
-      <w:pPr>
-        <w:pStyle w:val="ListParagraph"/>
-        <w:numPr>
-          <w:ilvl w:val="0"/>
-          <w:numId w:val="1"/>
-        </w:numPr>
-      </w:pPr>
-      <w:r>
-        <w:t>New User</w:t>
-      </w:r>
-    </w:p>
-    <w:p>
-      <w:pPr>
-        <w:pStyle w:val="ListParagraph"/>
-        <w:numPr>
-          <w:ilvl w:val="0"/>
-          <w:numId w:val="1"/>
-        </w:numPr>
-      </w:pPr>
-      <w:r>
-        <w:t>Forget Password</w:t>
-      </w:r>
-    </w:p>
-    <w:p>
-      <w:pPr>
-        <w:pStyle w:val="ListParagraph"/>
-        <w:numPr>
-          <w:ilvl w:val="0"/>
-          <w:numId w:val="1"/>
-        </w:numPr>
-      </w:pPr>
-      <w:r>
-        <w:t>Buy basket</w:t>
-      </w:r>
-    </w:p>
-    <w:p>
-      <w:pPr>
-        <w:pStyle w:val="ListParagraph"/>
-        <w:numPr>
-          <w:ilvl w:val="0"/>
-          <w:numId w:val="1"/>
-        </w:numPr>
-      </w:pPr>
-      <w:r>
-        <w:t>View Buying Basket</w:t>
-      </w:r>
-    </w:p>
-    <w:p>
-      <w:pPr>
-        <w:pStyle w:val="ListParagraph"/>
-        <w:numPr>
-          <w:ilvl w:val="0"/>
-          <w:numId w:val="1"/>
-        </w:numPr>
-      </w:pPr>
-      <w:r>
-        <w:t>Setting</w:t>
-      </w:r>
-    </w:p>
-    <w:p>
-      <w:pPr>
-        <w:pStyle w:val="ListParagraph"/>
-        <w:numPr>
-          <w:ilvl w:val="0"/>
-          <w:numId w:val="1"/>
-        </w:numPr>
-      </w:pPr>
-      <w:r>
-        <w:t>About</w:t>
-      </w:r>
-    </w:p>
-    <w:p>
-      <w:pPr>
-        <w:pStyle w:val="ListParagraph"/>
-        <w:numPr>
-          <w:ilvl w:val="0"/>
-          <w:numId w:val="1"/>
-        </w:numPr>
-      </w:pPr>
-      <w:r>
-        <w:t>Contact</w:t>
-      </w:r>
-    </w:p>
-    <w:p>
-      <w:pPr>
-        <w:pStyle w:val="ListParagraph"/>
-        <w:numPr>
-          <w:ilvl w:val="0"/>
-          <w:numId w:val="1"/>
-        </w:numPr>
-      </w:pPr>
-      <w:r>
-        <w:t>Album Search</w:t>
-      </w:r>
-    </w:p>
-    <w:p>
-      <w:pPr>
-        <w:pStyle w:val="ListParagraph"/>
-        <w:numPr>
-          <w:ilvl w:val="0"/>
-          <w:numId w:val="1"/>
-        </w:numPr>
-      </w:pPr>
-      <w:r>
-        <w:t>Artist Search</w:t>
-      </w:r>
-    </w:p>
-    <w:p>
-      <w:pPr>
-        <w:pStyle w:val="ListParagraph"/>
-        <w:numPr>
-          <w:ilvl w:val="0"/>
-          <w:numId w:val="1"/>
-        </w:numPr>
-      </w:pPr>
-      <w:r>
-        <w:t>Little Menu</w:t>
-      </w:r>
-    </w:p>
-    <w:p>
-      <w:pPr>
-        <w:pStyle w:val="ListParagraph"/>
-        <w:numPr>
-          <w:ilvl w:val="0"/>
-          <w:numId w:val="1"/>
-        </w:numPr>
-      </w:pPr>
-      <w:r>
-        <w:t>View Bookmark</w:t>
-      </w:r>
-    </w:p>
-    <w:p>
-      <w:pPr>
-        <w:pStyle w:val="ListParagraph"/>
-        <w:numPr>
-          <w:ilvl w:val="0"/>
-          <w:numId w:val="1"/>
-        </w:numPr>
-      </w:pPr>
-      <w:r>
-        <w:t>Follow Album</w:t>
-      </w:r>
-    </w:p>
-    <w:p>
-      <w:pPr>
-        <w:pStyle w:val="ListParagraph"/>
-        <w:numPr>
-          <w:ilvl w:val="0"/>
-          <w:numId w:val="1"/>
-        </w:numPr>
-      </w:pPr>
-      <w:r>
-        <w:t>Follow Artist</w:t>
-      </w:r>
-    </w:p>
-    <w:p>
-      <w:pPr>
-        <w:pStyle w:val="ListParagraph"/>
-        <w:numPr>
-          <w:ilvl w:val="0"/>
-          <w:numId w:val="1"/>
-        </w:numPr>
-      </w:pPr>
-      <w:r>
-        <w:t>Many user Photo</w:t>
-      </w:r>
-    </w:p>
-    <w:p>
-      <w:pPr>
-        <w:pStyle w:val="ListParagraph"/>
-        <w:numPr>
-          <w:ilvl w:val="0"/>
-          <w:numId w:val="1"/>
-        </w:numPr>
-      </w:pPr>
-      <w:r>
-        <w:t>Rating</w:t>
-      </w:r>
-    </w:p>
-    <w:p>
-      <w:pPr>
-        <w:pStyle w:val="ListParagraph"/>
-        <w:numPr>
-          <w:ilvl w:val="0"/>
-          <w:numId w:val="1"/>
-        </w:numPr>
-      </w:pPr>
-      <w:r>
-        <w:t>Category</w:t>
-      </w:r>
-    </w:p>
-    <w:p>
-      <w:pPr>
-        <w:pStyle w:val="ListParagraph"/>
-        <w:numPr>
-          <w:ilvl w:val="0"/>
-          <w:numId w:val="1"/>
-        </w:numPr>
-      </w:pPr>
-      <w:r>
-        <w:t>Share</w:t>
-      </w:r>
-    </w:p>
-    <w:p>
-      <w:pPr>
-        <w:pStyle w:val="ListParagraph"/>
-        <w:numPr>
-          <w:ilvl w:val="1"/>
-          <w:numId w:val="1"/>
-        </w:numPr>
-      </w:pPr>
-      <w:r>
-        <w:t>WhatsApp</w:t>
-      </w:r>
-    </w:p>
-    <w:p>
-      <w:pPr>
-        <w:pStyle w:val="ListParagraph"/>
-        <w:numPr>
-          <w:ilvl w:val="1"/>
-          <w:numId w:val="1"/>
-        </w:numPr>
-      </w:pPr>
-      <w:r>
-        <w:t>Telegram</w:t>
-      </w:r>
-    </w:p>
-    <w:p>
-      <w:pPr>
-        <w:pStyle w:val="ListParagraph"/>
-        <w:numPr>
-          <w:ilvl w:val="1"/>
-          <w:numId w:val="1"/>
-        </w:numPr>
-      </w:pPr>
-      <w:r>
-        <w:t>Email</w:t>
-      </w:r>
-    </w:p>
-    <w:p>
-      <w:pPr>
-        <w:pStyle w:val="ListParagraph"/>
-        <w:numPr>
-          <w:ilvl w:val="0"/>
-          <w:numId w:val="1"/>
-        </w:numPr>
-      </w:pPr>
-      <w:r>
-        <w:t>Filter</w:t>
-      </w:r>
-    </w:p>
-    <w:p>
-      <w:pPr>
-        <w:pStyle w:val="ListParagraph"/>
-        <w:numPr>
-          <w:ilvl w:val="1"/>
-          <w:numId w:val="1"/>
-        </w:numPr>
-      </w:pPr>
-      <w:r>
-        <w:t>Add</w:t>
-      </w:r>
-    </w:p>
-    <w:p>
-      <w:pPr>
-        <w:pStyle w:val="ListParagraph"/>
-        <w:numPr>
-          <w:ilvl w:val="1"/>
-          <w:numId w:val="1"/>
-        </w:numPr>
-      </w:pPr>
-      <w:r>
-        <w:t>Remove</w:t>
-      </w:r>
-    </w:p>
-    <w:p>
-      <w:pPr>
-        <w:pStyle w:val="ListParagraph"/>
-        <w:numPr>
-          <w:ilvl w:val="0"/>
-          <w:numId w:val="1"/>
-        </w:numPr>
-      </w:pPr>
-      <w:r>
-        <w:t>Drawer Expandable</w:t>
-      </w:r>
-    </w:p>
-    <w:p>
-      <w:pPr>
-        <w:pStyle w:val="ListParagraph"/>
-        <w:numPr>
-          <w:ilvl w:val="0"/>
-          <w:numId w:val="1"/>
-        </w:numPr>
-      </w:pPr>
-      <w:r>
-        <w:t>Play Music</w:t>
-      </w:r>
-    </w:p>
-    <w:p>
-      <w:pPr>
-        <w:pStyle w:val="ListParagraph"/>
-        <w:numPr>
-          <w:ilvl w:val="0"/>
-          <w:numId w:val="1"/>
-        </w:numPr>
-      </w:pPr>
-      <w:r>
-        <w:t>Paly Video</w:t>
-      </w:r>
-    </w:p>
-    <w:p>
-      <w:pPr>
-        <w:pStyle w:val="ListParagraph"/>
-        <w:numPr>
-          <w:ilvl w:val="0"/>
-          <w:numId w:val="1"/>
-        </w:numPr>
-      </w:pPr>
-      <w:r>
-        <w:t>Comment</w:t>
-      </w:r>
-    </w:p>
-    <w:p>
-      <w:pPr>
-        <w:pStyle w:val="ListParagraph"/>
-        <w:numPr>
-          <w:ilvl w:val="0"/>
-          <w:numId w:val="1"/>
-        </w:numPr>
-      </w:pPr>
-      <w:r>
-        <w:t>How Many People View</w:t>
-      </w:r>
-    </w:p>
-    <w:p>
-      <w:pPr>
-        <w:pStyle w:val="ListParagraph"/>
-        <w:numPr>
-          <w:ilvl w:val="1"/>
-          <w:numId w:val="1"/>
-        </w:numPr>
-      </w:pPr>
-      <w:r>
-        <w:t>Albums</w:t>
-      </w:r>
-    </w:p>
-    <w:p>
-      <w:pPr>
-        <w:pStyle w:val="ListParagraph"/>
-        <w:numPr>
-          <w:ilvl w:val="1"/>
-          <w:numId w:val="1"/>
-        </w:numPr>
-      </w:pPr>
-      <w:r>
-        <w:t xml:space="preserve"> Artist</w:t>
-      </w:r>
-    </w:p>
-    <w:p>
-      <w:pPr>
-        <w:pStyle w:val="ListParagraph"/>
-        <w:numPr>
-          <w:ilvl w:val="0"/>
-          <w:numId w:val="1"/>
-        </w:numPr>
-      </w:pPr>
-      <w:r>
-        <w:t>News</w:t>
-      </w:r>
-    </w:p>
-    <w:p>
-      <w:pPr>
-        <w:pStyle w:val="ListParagraph"/>
-      </w:pPr>
       <w:bookmarkStart w:id="0" w:name="_GoBack"/>
       <w:bookmarkEnd w:id="0"/>
+    </w:p>
+    <w:p>
+      <w:pPr>
+        <w:pStyle w:val="ListParagraph"/>
+        <w:numPr>
+          <w:ilvl w:val="1"/>
+          <w:numId w:val="1"/>
+        </w:numPr>
+      </w:pPr>
+      <w:r>
+        <w:t>Video</w:t>
+      </w:r>
+    </w:p>
+    <w:p>
+      <w:pPr>
+        <w:pStyle w:val="ListParagraph"/>
+        <w:numPr>
+          <w:ilvl w:val="2"/>
+          <w:numId w:val="1"/>
+        </w:numPr>
+      </w:pPr>
+      <w:r>
+        <w:t xml:space="preserve">Video </w:t>
+      </w:r>
+      <w:r>
+        <w:t xml:space="preserve"> Detail</w:t>
+      </w:r>
+    </w:p>
+    <w:p>
+      <w:pPr>
+        <w:pStyle w:val="ListParagraph"/>
+        <w:numPr>
+          <w:ilvl w:val="0"/>
+          <w:numId w:val="1"/>
+        </w:numPr>
+      </w:pPr>
+      <w:r>
+        <w:t>Album Detail</w:t>
+      </w:r>
+    </w:p>
+    <w:p>
+      <w:pPr>
+        <w:pStyle w:val="ListParagraph"/>
+        <w:numPr>
+          <w:ilvl w:val="0"/>
+          <w:numId w:val="1"/>
+        </w:numPr>
+      </w:pPr>
+      <w:r>
+        <w:t>New User</w:t>
+      </w:r>
+    </w:p>
+    <w:p>
+      <w:pPr>
+        <w:pStyle w:val="ListParagraph"/>
+        <w:numPr>
+          <w:ilvl w:val="0"/>
+          <w:numId w:val="1"/>
+        </w:numPr>
+      </w:pPr>
+      <w:r>
+        <w:t>Forget Password</w:t>
+      </w:r>
+    </w:p>
+    <w:p>
+      <w:pPr>
+        <w:pStyle w:val="ListParagraph"/>
+        <w:numPr>
+          <w:ilvl w:val="0"/>
+          <w:numId w:val="1"/>
+        </w:numPr>
+      </w:pPr>
+      <w:r>
+        <w:t>Buy basket</w:t>
+      </w:r>
+    </w:p>
+    <w:p>
+      <w:pPr>
+        <w:pStyle w:val="ListParagraph"/>
+        <w:numPr>
+          <w:ilvl w:val="0"/>
+          <w:numId w:val="1"/>
+        </w:numPr>
+      </w:pPr>
+      <w:r>
+        <w:t>View Buying Basket</w:t>
+      </w:r>
+    </w:p>
+    <w:p>
+      <w:pPr>
+        <w:pStyle w:val="ListParagraph"/>
+        <w:numPr>
+          <w:ilvl w:val="0"/>
+          <w:numId w:val="1"/>
+        </w:numPr>
+      </w:pPr>
+      <w:r>
+        <w:t>Setting</w:t>
+      </w:r>
+    </w:p>
+    <w:p>
+      <w:pPr>
+        <w:pStyle w:val="ListParagraph"/>
+        <w:numPr>
+          <w:ilvl w:val="0"/>
+          <w:numId w:val="1"/>
+        </w:numPr>
+      </w:pPr>
+      <w:r>
+        <w:t>About</w:t>
+      </w:r>
+    </w:p>
+    <w:p>
+      <w:pPr>
+        <w:pStyle w:val="ListParagraph"/>
+        <w:numPr>
+          <w:ilvl w:val="0"/>
+          <w:numId w:val="1"/>
+        </w:numPr>
+      </w:pPr>
+      <w:r>
+        <w:t>Contact</w:t>
+      </w:r>
+    </w:p>
+    <w:p>
+      <w:pPr>
+        <w:pStyle w:val="ListParagraph"/>
+        <w:numPr>
+          <w:ilvl w:val="0"/>
+          <w:numId w:val="1"/>
+        </w:numPr>
+      </w:pPr>
+      <w:r>
+        <w:t>Album Search</w:t>
+      </w:r>
+    </w:p>
+    <w:p>
+      <w:pPr>
+        <w:pStyle w:val="ListParagraph"/>
+        <w:numPr>
+          <w:ilvl w:val="0"/>
+          <w:numId w:val="1"/>
+        </w:numPr>
+      </w:pPr>
+      <w:r>
+        <w:t>Artist Search</w:t>
+      </w:r>
+    </w:p>
+    <w:p>
+      <w:pPr>
+        <w:pStyle w:val="ListParagraph"/>
+        <w:numPr>
+          <w:ilvl w:val="0"/>
+          <w:numId w:val="1"/>
+        </w:numPr>
+      </w:pPr>
+      <w:r>
+        <w:t>Little Menu</w:t>
+      </w:r>
+    </w:p>
+    <w:p>
+      <w:pPr>
+        <w:pStyle w:val="ListParagraph"/>
+        <w:numPr>
+          <w:ilvl w:val="0"/>
+          <w:numId w:val="1"/>
+        </w:numPr>
+      </w:pPr>
+      <w:r>
+        <w:t>View Bookmark</w:t>
+      </w:r>
+    </w:p>
+    <w:p>
+      <w:pPr>
+        <w:pStyle w:val="ListParagraph"/>
+        <w:numPr>
+          <w:ilvl w:val="0"/>
+          <w:numId w:val="1"/>
+        </w:numPr>
+      </w:pPr>
+      <w:r>
+        <w:t>Follow Album</w:t>
+      </w:r>
+    </w:p>
+    <w:p>
+      <w:pPr>
+        <w:pStyle w:val="ListParagraph"/>
+        <w:numPr>
+          <w:ilvl w:val="0"/>
+          <w:numId w:val="1"/>
+        </w:numPr>
+      </w:pPr>
+      <w:r>
+        <w:t>Follow Artist</w:t>
+      </w:r>
+    </w:p>
+    <w:p>
+      <w:pPr>
+        <w:pStyle w:val="ListParagraph"/>
+        <w:numPr>
+          <w:ilvl w:val="0"/>
+          <w:numId w:val="1"/>
+        </w:numPr>
+      </w:pPr>
+      <w:r>
+        <w:t>Many user Photo</w:t>
+      </w:r>
+    </w:p>
+    <w:p>
+      <w:pPr>
+        <w:pStyle w:val="ListParagraph"/>
+        <w:numPr>
+          <w:ilvl w:val="0"/>
+          <w:numId w:val="1"/>
+        </w:numPr>
+      </w:pPr>
+      <w:r>
+        <w:t>Rating</w:t>
+      </w:r>
+    </w:p>
+    <w:p>
+      <w:pPr>
+        <w:pStyle w:val="ListParagraph"/>
+        <w:numPr>
+          <w:ilvl w:val="0"/>
+          <w:numId w:val="1"/>
+        </w:numPr>
+      </w:pPr>
+      <w:r>
+        <w:t>Category</w:t>
+      </w:r>
+    </w:p>
+    <w:p>
+      <w:pPr>
+        <w:pStyle w:val="ListParagraph"/>
+        <w:numPr>
+          <w:ilvl w:val="0"/>
+          <w:numId w:val="1"/>
+        </w:numPr>
+      </w:pPr>
+      <w:r>
+        <w:t>Share</w:t>
+      </w:r>
+    </w:p>
+    <w:p>
+      <w:pPr>
+        <w:pStyle w:val="ListParagraph"/>
+        <w:numPr>
+          <w:ilvl w:val="1"/>
+          <w:numId w:val="1"/>
+        </w:numPr>
+      </w:pPr>
+      <w:r>
+        <w:t>WhatsApp</w:t>
+      </w:r>
+    </w:p>
+    <w:p>
+      <w:pPr>
+        <w:pStyle w:val="ListParagraph"/>
+        <w:numPr>
+          <w:ilvl w:val="1"/>
+          <w:numId w:val="1"/>
+        </w:numPr>
+      </w:pPr>
+      <w:r>
+        <w:t>Telegram</w:t>
+      </w:r>
+    </w:p>
+    <w:p>
+      <w:pPr>
+        <w:pStyle w:val="ListParagraph"/>
+        <w:numPr>
+          <w:ilvl w:val="1"/>
+          <w:numId w:val="1"/>
+        </w:numPr>
+      </w:pPr>
+      <w:r>
+        <w:t>Email</w:t>
+      </w:r>
+    </w:p>
+    <w:p>
+      <w:pPr>
+        <w:pStyle w:val="ListParagraph"/>
+        <w:numPr>
+          <w:ilvl w:val="0"/>
+          <w:numId w:val="1"/>
+        </w:numPr>
+      </w:pPr>
+      <w:r>
+        <w:t>Filter</w:t>
+      </w:r>
+    </w:p>
+    <w:p>
+      <w:pPr>
+        <w:pStyle w:val="ListParagraph"/>
+        <w:numPr>
+          <w:ilvl w:val="1"/>
+          <w:numId w:val="1"/>
+        </w:numPr>
+      </w:pPr>
+      <w:r>
+        <w:t>Add</w:t>
+      </w:r>
+    </w:p>
+    <w:p>
+      <w:pPr>
+        <w:pStyle w:val="ListParagraph"/>
+        <w:numPr>
+          <w:ilvl w:val="1"/>
+          <w:numId w:val="1"/>
+        </w:numPr>
+      </w:pPr>
+      <w:r>
+        <w:t>Remove</w:t>
+      </w:r>
+    </w:p>
+    <w:p>
+      <w:pPr>
+        <w:pStyle w:val="ListParagraph"/>
+        <w:numPr>
+          <w:ilvl w:val="0"/>
+          <w:numId w:val="1"/>
+        </w:numPr>
+      </w:pPr>
+      <w:r>
+        <w:t>Drawer Expandable</w:t>
+      </w:r>
+    </w:p>
+    <w:p>
+      <w:pPr>
+        <w:pStyle w:val="ListParagraph"/>
+        <w:numPr>
+          <w:ilvl w:val="0"/>
+          <w:numId w:val="1"/>
+        </w:numPr>
+      </w:pPr>
+      <w:r>
+        <w:t>Play Music</w:t>
+      </w:r>
+    </w:p>
+    <w:p>
+      <w:pPr>
+        <w:pStyle w:val="ListParagraph"/>
+        <w:numPr>
+          <w:ilvl w:val="0"/>
+          <w:numId w:val="1"/>
+        </w:numPr>
+      </w:pPr>
+      <w:r>
+        <w:t>Paly Video</w:t>
+      </w:r>
+    </w:p>
+    <w:p>
+      <w:pPr>
+        <w:pStyle w:val="ListParagraph"/>
+        <w:numPr>
+          <w:ilvl w:val="0"/>
+          <w:numId w:val="1"/>
+        </w:numPr>
+      </w:pPr>
+      <w:r>
+        <w:t>Comment</w:t>
+      </w:r>
+    </w:p>
+    <w:p>
+      <w:pPr>
+        <w:pStyle w:val="ListParagraph"/>
+        <w:numPr>
+          <w:ilvl w:val="0"/>
+          <w:numId w:val="1"/>
+        </w:numPr>
+      </w:pPr>
+      <w:r>
+        <w:t>How Many People View</w:t>
+      </w:r>
+    </w:p>
+    <w:p>
+      <w:pPr>
+        <w:pStyle w:val="ListParagraph"/>
+        <w:numPr>
+          <w:ilvl w:val="1"/>
+          <w:numId w:val="1"/>
+        </w:numPr>
+      </w:pPr>
+      <w:r>
+        <w:t>Albums</w:t>
+      </w:r>
+    </w:p>
+    <w:p>
+      <w:pPr>
+        <w:pStyle w:val="ListParagraph"/>
+        <w:numPr>
+          <w:ilvl w:val="1"/>
+          <w:numId w:val="1"/>
+        </w:numPr>
+      </w:pPr>
+      <w:r>
+        <w:t xml:space="preserve"> Artist</w:t>
+      </w:r>
+    </w:p>
+    <w:p>
+      <w:pPr>
+        <w:pStyle w:val="ListParagraph"/>
+      </w:pPr>
     </w:p>
     <w:p/>
     <w:p/>
@@ -467,7 +575,7 @@
         <w:ind w:left="1440" w:hanging="360"/>
       </w:pPr>
     </w:lvl>
-    <w:lvl w:ilvl="2" w:tplc="0409001B" w:tentative="1">
+    <w:lvl w:ilvl="2" w:tplc="0409001B">
       <w:start w:val="1"/>
       <w:numFmt w:val="lowerRoman"/>
       <w:lvlText w:val="%3."/>
@@ -476,7 +584,7 @@
         <w:ind w:left="2160" w:hanging="180"/>
       </w:pPr>
     </w:lvl>
-    <w:lvl w:ilvl="3" w:tplc="0409000F" w:tentative="1">
+    <w:lvl w:ilvl="3" w:tplc="0409000F">
       <w:start w:val="1"/>
       <w:numFmt w:val="decimal"/>
       <w:lvlText w:val="%4."/>

</xml_diff>

<commit_message>
Artist Detail Album Share
</commit_message>
<xml_diff>
--- a/Issues/My ReactNative Project.docx
+++ b/Issues/My ReactNative Project.docx
@@ -131,416 +131,409 @@
       <w:r>
         <w:t>Album Detail</w:t>
       </w:r>
+    </w:p>
+    <w:p>
+      <w:pPr>
+        <w:pStyle w:val="ListParagraph"/>
+        <w:numPr>
+          <w:ilvl w:val="1"/>
+          <w:numId w:val="1"/>
+        </w:numPr>
+      </w:pPr>
+      <w:r>
+        <w:t>Video</w:t>
+      </w:r>
+    </w:p>
+    <w:p>
+      <w:pPr>
+        <w:pStyle w:val="ListParagraph"/>
+        <w:numPr>
+          <w:ilvl w:val="2"/>
+          <w:numId w:val="1"/>
+        </w:numPr>
+      </w:pPr>
+      <w:r>
+        <w:t>Video  Detail</w:t>
+      </w:r>
+    </w:p>
+    <w:p>
+      <w:pPr>
+        <w:pStyle w:val="ListParagraph"/>
+        <w:numPr>
+          <w:ilvl w:val="0"/>
+          <w:numId w:val="1"/>
+        </w:numPr>
+      </w:pPr>
+      <w:r>
+        <w:t>Album Detail</w:t>
+      </w:r>
+    </w:p>
+    <w:p>
+      <w:pPr>
+        <w:pStyle w:val="ListParagraph"/>
+        <w:numPr>
+          <w:ilvl w:val="0"/>
+          <w:numId w:val="1"/>
+        </w:numPr>
+      </w:pPr>
+      <w:r>
+        <w:t>New User</w:t>
+      </w:r>
+    </w:p>
+    <w:p>
+      <w:pPr>
+        <w:pStyle w:val="ListParagraph"/>
+        <w:numPr>
+          <w:ilvl w:val="0"/>
+          <w:numId w:val="1"/>
+        </w:numPr>
+      </w:pPr>
+      <w:r>
+        <w:t>Forget Password</w:t>
+      </w:r>
+    </w:p>
+    <w:p>
+      <w:pPr>
+        <w:pStyle w:val="ListParagraph"/>
+        <w:numPr>
+          <w:ilvl w:val="0"/>
+          <w:numId w:val="1"/>
+        </w:numPr>
+      </w:pPr>
+      <w:r>
+        <w:t>Buy basket</w:t>
+      </w:r>
+    </w:p>
+    <w:p>
+      <w:pPr>
+        <w:pStyle w:val="ListParagraph"/>
+        <w:numPr>
+          <w:ilvl w:val="0"/>
+          <w:numId w:val="1"/>
+        </w:numPr>
+      </w:pPr>
+      <w:r>
+        <w:t>View Buying Basket</w:t>
+      </w:r>
+    </w:p>
+    <w:p>
+      <w:pPr>
+        <w:pStyle w:val="ListParagraph"/>
+        <w:numPr>
+          <w:ilvl w:val="0"/>
+          <w:numId w:val="1"/>
+        </w:numPr>
+      </w:pPr>
+      <w:r>
+        <w:t>Setting</w:t>
+      </w:r>
+    </w:p>
+    <w:p>
+      <w:pPr>
+        <w:pStyle w:val="ListParagraph"/>
+        <w:numPr>
+          <w:ilvl w:val="0"/>
+          <w:numId w:val="1"/>
+        </w:numPr>
+      </w:pPr>
+      <w:r>
+        <w:t>About</w:t>
+      </w:r>
+    </w:p>
+    <w:p>
+      <w:pPr>
+        <w:pStyle w:val="ListParagraph"/>
+        <w:numPr>
+          <w:ilvl w:val="0"/>
+          <w:numId w:val="1"/>
+        </w:numPr>
+      </w:pPr>
+      <w:r>
+        <w:t>Contact</w:t>
+      </w:r>
+    </w:p>
+    <w:p>
+      <w:pPr>
+        <w:pStyle w:val="ListParagraph"/>
+        <w:numPr>
+          <w:ilvl w:val="0"/>
+          <w:numId w:val="1"/>
+        </w:numPr>
+      </w:pPr>
+      <w:r>
+        <w:t>Album Search</w:t>
+      </w:r>
+    </w:p>
+    <w:p>
+      <w:pPr>
+        <w:pStyle w:val="ListParagraph"/>
+        <w:numPr>
+          <w:ilvl w:val="0"/>
+          <w:numId w:val="1"/>
+        </w:numPr>
+      </w:pPr>
+      <w:r>
+        <w:t>Artist Search</w:t>
+      </w:r>
+    </w:p>
+    <w:p>
+      <w:pPr>
+        <w:pStyle w:val="ListParagraph"/>
+        <w:numPr>
+          <w:ilvl w:val="0"/>
+          <w:numId w:val="1"/>
+        </w:numPr>
+      </w:pPr>
+      <w:r>
+        <w:t>Little Menu</w:t>
+      </w:r>
+    </w:p>
+    <w:p>
+      <w:pPr>
+        <w:pStyle w:val="ListParagraph"/>
+        <w:numPr>
+          <w:ilvl w:val="0"/>
+          <w:numId w:val="1"/>
+        </w:numPr>
+      </w:pPr>
+      <w:r>
+        <w:t>View Bookmark</w:t>
+      </w:r>
+    </w:p>
+    <w:p>
+      <w:pPr>
+        <w:pStyle w:val="ListParagraph"/>
+        <w:numPr>
+          <w:ilvl w:val="0"/>
+          <w:numId w:val="1"/>
+        </w:numPr>
+      </w:pPr>
+      <w:r>
+        <w:t>Follow Album</w:t>
+      </w:r>
+    </w:p>
+    <w:p>
+      <w:pPr>
+        <w:pStyle w:val="ListParagraph"/>
+        <w:numPr>
+          <w:ilvl w:val="0"/>
+          <w:numId w:val="1"/>
+        </w:numPr>
+      </w:pPr>
+      <w:r>
+        <w:t>Follow Artist</w:t>
+      </w:r>
+    </w:p>
+    <w:p>
+      <w:pPr>
+        <w:pStyle w:val="ListParagraph"/>
+        <w:numPr>
+          <w:ilvl w:val="0"/>
+          <w:numId w:val="1"/>
+        </w:numPr>
+      </w:pPr>
+      <w:r>
+        <w:t>Many user Photo</w:t>
+      </w:r>
+    </w:p>
+    <w:p>
+      <w:pPr>
+        <w:pStyle w:val="ListParagraph"/>
+        <w:numPr>
+          <w:ilvl w:val="0"/>
+          <w:numId w:val="1"/>
+        </w:numPr>
+      </w:pPr>
+      <w:r>
+        <w:t>Rating</w:t>
+      </w:r>
+    </w:p>
+    <w:p>
+      <w:pPr>
+        <w:pStyle w:val="ListParagraph"/>
+        <w:numPr>
+          <w:ilvl w:val="0"/>
+          <w:numId w:val="1"/>
+        </w:numPr>
+      </w:pPr>
+      <w:r>
+        <w:t>Category</w:t>
+      </w:r>
+    </w:p>
+    <w:p>
+      <w:pPr>
+        <w:pStyle w:val="ListParagraph"/>
+        <w:numPr>
+          <w:ilvl w:val="0"/>
+          <w:numId w:val="1"/>
+        </w:numPr>
+        <w:shd w:val="clear" w:color="auto" w:fill="538135" w:themeFill="accent6" w:themeFillShade="BF"/>
+      </w:pPr>
+      <w:r>
+        <w:t>Share</w:t>
+      </w:r>
+    </w:p>
+    <w:p>
+      <w:pPr>
+        <w:pStyle w:val="ListParagraph"/>
+        <w:numPr>
+          <w:ilvl w:val="1"/>
+          <w:numId w:val="1"/>
+        </w:numPr>
+        <w:shd w:val="clear" w:color="auto" w:fill="538135" w:themeFill="accent6" w:themeFillShade="BF"/>
+      </w:pPr>
+      <w:r>
+        <w:t>WhatsApp</w:t>
+      </w:r>
+    </w:p>
+    <w:p>
+      <w:pPr>
+        <w:pStyle w:val="ListParagraph"/>
+        <w:numPr>
+          <w:ilvl w:val="1"/>
+          <w:numId w:val="1"/>
+        </w:numPr>
+        <w:shd w:val="clear" w:color="auto" w:fill="538135" w:themeFill="accent6" w:themeFillShade="BF"/>
+      </w:pPr>
+      <w:r>
+        <w:t>Telegram</w:t>
+      </w:r>
+    </w:p>
+    <w:p>
+      <w:pPr>
+        <w:pStyle w:val="ListParagraph"/>
+        <w:numPr>
+          <w:ilvl w:val="1"/>
+          <w:numId w:val="1"/>
+        </w:numPr>
+        <w:shd w:val="clear" w:color="auto" w:fill="538135" w:themeFill="accent6" w:themeFillShade="BF"/>
+      </w:pPr>
+      <w:r>
+        <w:t>Email</w:t>
+      </w:r>
+    </w:p>
+    <w:p>
+      <w:pPr>
+        <w:pStyle w:val="ListParagraph"/>
+        <w:numPr>
+          <w:ilvl w:val="0"/>
+          <w:numId w:val="1"/>
+        </w:numPr>
+      </w:pPr>
+      <w:r>
+        <w:t>Filter</w:t>
+      </w:r>
+    </w:p>
+    <w:p>
+      <w:pPr>
+        <w:pStyle w:val="ListParagraph"/>
+        <w:numPr>
+          <w:ilvl w:val="1"/>
+          <w:numId w:val="1"/>
+        </w:numPr>
+      </w:pPr>
+      <w:r>
+        <w:t>Add</w:t>
+      </w:r>
+    </w:p>
+    <w:p>
+      <w:pPr>
+        <w:pStyle w:val="ListParagraph"/>
+        <w:numPr>
+          <w:ilvl w:val="1"/>
+          <w:numId w:val="1"/>
+        </w:numPr>
+      </w:pPr>
+      <w:r>
+        <w:t>Remove</w:t>
+      </w:r>
+    </w:p>
+    <w:p>
+      <w:pPr>
+        <w:pStyle w:val="ListParagraph"/>
+        <w:numPr>
+          <w:ilvl w:val="0"/>
+          <w:numId w:val="1"/>
+        </w:numPr>
+      </w:pPr>
+      <w:r>
+        <w:t>Drawer Expandable</w:t>
+      </w:r>
+    </w:p>
+    <w:p>
+      <w:pPr>
+        <w:pStyle w:val="ListParagraph"/>
+        <w:numPr>
+          <w:ilvl w:val="0"/>
+          <w:numId w:val="1"/>
+        </w:numPr>
+      </w:pPr>
+      <w:r>
+        <w:t>Play Music</w:t>
+      </w:r>
+    </w:p>
+    <w:p>
+      <w:pPr>
+        <w:pStyle w:val="ListParagraph"/>
+        <w:numPr>
+          <w:ilvl w:val="0"/>
+          <w:numId w:val="1"/>
+        </w:numPr>
+      </w:pPr>
+      <w:r>
+        <w:t>Paly Video</w:t>
+      </w:r>
+    </w:p>
+    <w:p>
+      <w:pPr>
+        <w:pStyle w:val="ListParagraph"/>
+        <w:numPr>
+          <w:ilvl w:val="0"/>
+          <w:numId w:val="1"/>
+        </w:numPr>
+      </w:pPr>
+      <w:r>
+        <w:t>Comment</w:t>
+      </w:r>
+    </w:p>
+    <w:p>
+      <w:pPr>
+        <w:pStyle w:val="ListParagraph"/>
+        <w:numPr>
+          <w:ilvl w:val="0"/>
+          <w:numId w:val="1"/>
+        </w:numPr>
+      </w:pPr>
+      <w:r>
+        <w:t>How Many People View</w:t>
+      </w:r>
+    </w:p>
+    <w:p>
+      <w:pPr>
+        <w:pStyle w:val="ListParagraph"/>
+        <w:numPr>
+          <w:ilvl w:val="1"/>
+          <w:numId w:val="1"/>
+        </w:numPr>
+      </w:pPr>
+      <w:r>
+        <w:t>Albums</w:t>
+      </w:r>
+    </w:p>
+    <w:p>
+      <w:pPr>
+        <w:pStyle w:val="ListParagraph"/>
+        <w:numPr>
+          <w:ilvl w:val="1"/>
+          <w:numId w:val="1"/>
+        </w:numPr>
+      </w:pPr>
+      <w:r>
+        <w:t xml:space="preserve"> Artist</w:t>
+      </w:r>
       <w:bookmarkStart w:id="0" w:name="_GoBack"/>
       <w:bookmarkEnd w:id="0"/>
     </w:p>
-    <w:p>
-      <w:pPr>
-        <w:pStyle w:val="ListParagraph"/>
-        <w:numPr>
-          <w:ilvl w:val="1"/>
-          <w:numId w:val="1"/>
-        </w:numPr>
-      </w:pPr>
-      <w:r>
-        <w:t>Video</w:t>
-      </w:r>
-    </w:p>
-    <w:p>
-      <w:pPr>
-        <w:pStyle w:val="ListParagraph"/>
-        <w:numPr>
-          <w:ilvl w:val="2"/>
-          <w:numId w:val="1"/>
-        </w:numPr>
-      </w:pPr>
-      <w:r>
-        <w:t xml:space="preserve">Video </w:t>
-      </w:r>
-      <w:r>
-        <w:t xml:space="preserve"> Detail</w:t>
-      </w:r>
-    </w:p>
-    <w:p>
-      <w:pPr>
-        <w:pStyle w:val="ListParagraph"/>
-        <w:numPr>
-          <w:ilvl w:val="0"/>
-          <w:numId w:val="1"/>
-        </w:numPr>
-      </w:pPr>
-      <w:r>
-        <w:t>Album Detail</w:t>
-      </w:r>
-    </w:p>
-    <w:p>
-      <w:pPr>
-        <w:pStyle w:val="ListParagraph"/>
-        <w:numPr>
-          <w:ilvl w:val="0"/>
-          <w:numId w:val="1"/>
-        </w:numPr>
-      </w:pPr>
-      <w:r>
-        <w:t>New User</w:t>
-      </w:r>
-    </w:p>
-    <w:p>
-      <w:pPr>
-        <w:pStyle w:val="ListParagraph"/>
-        <w:numPr>
-          <w:ilvl w:val="0"/>
-          <w:numId w:val="1"/>
-        </w:numPr>
-      </w:pPr>
-      <w:r>
-        <w:t>Forget Password</w:t>
-      </w:r>
-    </w:p>
-    <w:p>
-      <w:pPr>
-        <w:pStyle w:val="ListParagraph"/>
-        <w:numPr>
-          <w:ilvl w:val="0"/>
-          <w:numId w:val="1"/>
-        </w:numPr>
-      </w:pPr>
-      <w:r>
-        <w:t>Buy basket</w:t>
-      </w:r>
-    </w:p>
-    <w:p>
-      <w:pPr>
-        <w:pStyle w:val="ListParagraph"/>
-        <w:numPr>
-          <w:ilvl w:val="0"/>
-          <w:numId w:val="1"/>
-        </w:numPr>
-      </w:pPr>
-      <w:r>
-        <w:t>View Buying Basket</w:t>
-      </w:r>
-    </w:p>
-    <w:p>
-      <w:pPr>
-        <w:pStyle w:val="ListParagraph"/>
-        <w:numPr>
-          <w:ilvl w:val="0"/>
-          <w:numId w:val="1"/>
-        </w:numPr>
-      </w:pPr>
-      <w:r>
-        <w:t>Setting</w:t>
-      </w:r>
-    </w:p>
-    <w:p>
-      <w:pPr>
-        <w:pStyle w:val="ListParagraph"/>
-        <w:numPr>
-          <w:ilvl w:val="0"/>
-          <w:numId w:val="1"/>
-        </w:numPr>
-      </w:pPr>
-      <w:r>
-        <w:t>About</w:t>
-      </w:r>
-    </w:p>
-    <w:p>
-      <w:pPr>
-        <w:pStyle w:val="ListParagraph"/>
-        <w:numPr>
-          <w:ilvl w:val="0"/>
-          <w:numId w:val="1"/>
-        </w:numPr>
-      </w:pPr>
-      <w:r>
-        <w:t>Contact</w:t>
-      </w:r>
-    </w:p>
-    <w:p>
-      <w:pPr>
-        <w:pStyle w:val="ListParagraph"/>
-        <w:numPr>
-          <w:ilvl w:val="0"/>
-          <w:numId w:val="1"/>
-        </w:numPr>
-      </w:pPr>
-      <w:r>
-        <w:t>Album Search</w:t>
-      </w:r>
-    </w:p>
-    <w:p>
-      <w:pPr>
-        <w:pStyle w:val="ListParagraph"/>
-        <w:numPr>
-          <w:ilvl w:val="0"/>
-          <w:numId w:val="1"/>
-        </w:numPr>
-      </w:pPr>
-      <w:r>
-        <w:t>Artist Search</w:t>
-      </w:r>
-    </w:p>
-    <w:p>
-      <w:pPr>
-        <w:pStyle w:val="ListParagraph"/>
-        <w:numPr>
-          <w:ilvl w:val="0"/>
-          <w:numId w:val="1"/>
-        </w:numPr>
-      </w:pPr>
-      <w:r>
-        <w:t>Little Menu</w:t>
-      </w:r>
-    </w:p>
-    <w:p>
-      <w:pPr>
-        <w:pStyle w:val="ListParagraph"/>
-        <w:numPr>
-          <w:ilvl w:val="0"/>
-          <w:numId w:val="1"/>
-        </w:numPr>
-      </w:pPr>
-      <w:r>
-        <w:t>View Bookmark</w:t>
-      </w:r>
-    </w:p>
-    <w:p>
-      <w:pPr>
-        <w:pStyle w:val="ListParagraph"/>
-        <w:numPr>
-          <w:ilvl w:val="0"/>
-          <w:numId w:val="1"/>
-        </w:numPr>
-      </w:pPr>
-      <w:r>
-        <w:t>Follow Album</w:t>
-      </w:r>
-    </w:p>
-    <w:p>
-      <w:pPr>
-        <w:pStyle w:val="ListParagraph"/>
-        <w:numPr>
-          <w:ilvl w:val="0"/>
-          <w:numId w:val="1"/>
-        </w:numPr>
-      </w:pPr>
-      <w:r>
-        <w:t>Follow Artist</w:t>
-      </w:r>
-    </w:p>
-    <w:p>
-      <w:pPr>
-        <w:pStyle w:val="ListParagraph"/>
-        <w:numPr>
-          <w:ilvl w:val="0"/>
-          <w:numId w:val="1"/>
-        </w:numPr>
-      </w:pPr>
-      <w:r>
-        <w:t>Many user Photo</w:t>
-      </w:r>
-    </w:p>
-    <w:p>
-      <w:pPr>
-        <w:pStyle w:val="ListParagraph"/>
-        <w:numPr>
-          <w:ilvl w:val="0"/>
-          <w:numId w:val="1"/>
-        </w:numPr>
-      </w:pPr>
-      <w:r>
-        <w:t>Rating</w:t>
-      </w:r>
-    </w:p>
-    <w:p>
-      <w:pPr>
-        <w:pStyle w:val="ListParagraph"/>
-        <w:numPr>
-          <w:ilvl w:val="0"/>
-          <w:numId w:val="1"/>
-        </w:numPr>
-      </w:pPr>
-      <w:r>
-        <w:t>Category</w:t>
-      </w:r>
-    </w:p>
-    <w:p>
-      <w:pPr>
-        <w:pStyle w:val="ListParagraph"/>
-        <w:numPr>
-          <w:ilvl w:val="0"/>
-          <w:numId w:val="1"/>
-        </w:numPr>
-      </w:pPr>
-      <w:r>
-        <w:t>Share</w:t>
-      </w:r>
-    </w:p>
-    <w:p>
-      <w:pPr>
-        <w:pStyle w:val="ListParagraph"/>
-        <w:numPr>
-          <w:ilvl w:val="1"/>
-          <w:numId w:val="1"/>
-        </w:numPr>
-      </w:pPr>
-      <w:r>
-        <w:t>WhatsApp</w:t>
-      </w:r>
-    </w:p>
-    <w:p>
-      <w:pPr>
-        <w:pStyle w:val="ListParagraph"/>
-        <w:numPr>
-          <w:ilvl w:val="1"/>
-          <w:numId w:val="1"/>
-        </w:numPr>
-      </w:pPr>
-      <w:r>
-        <w:t>Telegram</w:t>
-      </w:r>
-    </w:p>
-    <w:p>
-      <w:pPr>
-        <w:pStyle w:val="ListParagraph"/>
-        <w:numPr>
-          <w:ilvl w:val="1"/>
-          <w:numId w:val="1"/>
-        </w:numPr>
-      </w:pPr>
-      <w:r>
-        <w:t>Email</w:t>
-      </w:r>
-    </w:p>
-    <w:p>
-      <w:pPr>
-        <w:pStyle w:val="ListParagraph"/>
-        <w:numPr>
-          <w:ilvl w:val="0"/>
-          <w:numId w:val="1"/>
-        </w:numPr>
-      </w:pPr>
-      <w:r>
-        <w:t>Filter</w:t>
-      </w:r>
-    </w:p>
-    <w:p>
-      <w:pPr>
-        <w:pStyle w:val="ListParagraph"/>
-        <w:numPr>
-          <w:ilvl w:val="1"/>
-          <w:numId w:val="1"/>
-        </w:numPr>
-      </w:pPr>
-      <w:r>
-        <w:t>Add</w:t>
-      </w:r>
-    </w:p>
-    <w:p>
-      <w:pPr>
-        <w:pStyle w:val="ListParagraph"/>
-        <w:numPr>
-          <w:ilvl w:val="1"/>
-          <w:numId w:val="1"/>
-        </w:numPr>
-      </w:pPr>
-      <w:r>
-        <w:t>Remove</w:t>
-      </w:r>
-    </w:p>
-    <w:p>
-      <w:pPr>
-        <w:pStyle w:val="ListParagraph"/>
-        <w:numPr>
-          <w:ilvl w:val="0"/>
-          <w:numId w:val="1"/>
-        </w:numPr>
-      </w:pPr>
-      <w:r>
-        <w:t>Drawer Expandable</w:t>
-      </w:r>
-    </w:p>
-    <w:p>
-      <w:pPr>
-        <w:pStyle w:val="ListParagraph"/>
-        <w:numPr>
-          <w:ilvl w:val="0"/>
-          <w:numId w:val="1"/>
-        </w:numPr>
-      </w:pPr>
-      <w:r>
-        <w:t>Play Music</w:t>
-      </w:r>
-    </w:p>
-    <w:p>
-      <w:pPr>
-        <w:pStyle w:val="ListParagraph"/>
-        <w:numPr>
-          <w:ilvl w:val="0"/>
-          <w:numId w:val="1"/>
-        </w:numPr>
-      </w:pPr>
-      <w:r>
-        <w:t>Paly Video</w:t>
-      </w:r>
-    </w:p>
-    <w:p>
-      <w:pPr>
-        <w:pStyle w:val="ListParagraph"/>
-        <w:numPr>
-          <w:ilvl w:val="0"/>
-          <w:numId w:val="1"/>
-        </w:numPr>
-      </w:pPr>
-      <w:r>
-        <w:t>Comment</w:t>
-      </w:r>
-    </w:p>
-    <w:p>
-      <w:pPr>
-        <w:pStyle w:val="ListParagraph"/>
-        <w:numPr>
-          <w:ilvl w:val="0"/>
-          <w:numId w:val="1"/>
-        </w:numPr>
-      </w:pPr>
-      <w:r>
-        <w:t>How Many People View</w:t>
-      </w:r>
-    </w:p>
-    <w:p>
-      <w:pPr>
-        <w:pStyle w:val="ListParagraph"/>
-        <w:numPr>
-          <w:ilvl w:val="1"/>
-          <w:numId w:val="1"/>
-        </w:numPr>
-      </w:pPr>
-      <w:r>
-        <w:t>Albums</w:t>
-      </w:r>
-    </w:p>
-    <w:p>
-      <w:pPr>
-        <w:pStyle w:val="ListParagraph"/>
-        <w:numPr>
-          <w:ilvl w:val="1"/>
-          <w:numId w:val="1"/>
-        </w:numPr>
-      </w:pPr>
-      <w:r>
-        <w:t xml:space="preserve"> Artist</w:t>
-      </w:r>
-    </w:p>
-    <w:p>
-      <w:pPr>
-        <w:pStyle w:val="ListParagraph"/>
-      </w:pPr>
-    </w:p>
-    <w:p/>
-    <w:p/>
-    <w:p/>
     <w:sectPr>
       <w:pgSz w:w="12240" w:h="15840"/>
       <w:pgMar w:top="1440" w:right="1440" w:bottom="1440" w:left="1440" w:header="708" w:footer="708" w:gutter="0"/>

</xml_diff>